<commit_message>
script with loop for extracting predator links from every food web
</commit_message>
<xml_diff>
--- a/Drafts/Outline_July14.docx
+++ b/Drafts/Outline_July14.docx
@@ -168,6 +168,18 @@
       <w:pPr>
         <w:pStyle w:val="ListParagraph"/>
         <w:numPr>
+          <w:ilvl w:val="1"/>
+          <w:numId w:val="1"/>
+        </w:numPr>
+      </w:pPr>
+      <w:r>
+        <w:t>Proportion of total that they are interacting with (corrected by species richness)</w:t>
+      </w:r>
+    </w:p>
+    <w:p>
+      <w:pPr>
+        <w:pStyle w:val="ListParagraph"/>
+        <w:numPr>
           <w:ilvl w:val="0"/>
           <w:numId w:val="1"/>
         </w:numPr>
@@ -270,6 +282,7 @@
     <w:p/>
     <w:p>
       <w:r>
+        <w:lastRenderedPageBreak/>
         <w:t>Sample cleaning, denoising, taxonomic assignment, and rarefying methods:</w:t>
       </w:r>
     </w:p>

</xml_diff>

<commit_message>
updated family link script model and outline
</commit_message>
<xml_diff>
--- a/Drafts/Outline_July14.docx
+++ b/Drafts/Outline_July14.docx
@@ -216,6 +216,30 @@
       <w:pPr>
         <w:pStyle w:val="ListParagraph"/>
         <w:numPr>
+          <w:ilvl w:val="1"/>
+          <w:numId w:val="1"/>
+        </w:numPr>
+      </w:pPr>
+      <w:r>
+        <w:t xml:space="preserve">Comparison of literature to isotopic trophic level </w:t>
+      </w:r>
+    </w:p>
+    <w:p>
+      <w:pPr>
+        <w:pStyle w:val="ListParagraph"/>
+        <w:numPr>
+          <w:ilvl w:val="2"/>
+          <w:numId w:val="1"/>
+        </w:numPr>
+      </w:pPr>
+      <w:r>
+        <w:t>Both family level and species level links</w:t>
+      </w:r>
+    </w:p>
+    <w:p>
+      <w:pPr>
+        <w:pStyle w:val="ListParagraph"/>
+        <w:numPr>
           <w:ilvl w:val="0"/>
           <w:numId w:val="1"/>
         </w:numPr>
@@ -276,13 +300,13 @@
     <w:p/>
     <w:p>
       <w:r>
+        <w:lastRenderedPageBreak/>
         <w:t>Sample extraction, PCR, and sequencing methods:</w:t>
       </w:r>
     </w:p>
     <w:p/>
     <w:p>
       <w:r>
-        <w:lastRenderedPageBreak/>
         <w:t>Sample cleaning, denoising, taxonomic assignment, and rarefying methods:</w:t>
       </w:r>
     </w:p>
@@ -297,7 +321,13 @@
         <w:t>Looking for datasets of terrestrial invertebrate interaction</w:t>
       </w:r>
       <w:r>
-        <w:t xml:space="preserve">s. </w:t>
+        <w:t>s</w:t>
+      </w:r>
+      <w:r>
+        <w:t xml:space="preserve"> with the total species richness of the community specified</w:t>
+      </w:r>
+      <w:r>
+        <w:t xml:space="preserve">. </w:t>
       </w:r>
       <w:r>
         <w:t xml:space="preserve">We used various sources </w:t>
@@ -330,19 +360,16 @@
       </w:r>
       <w:proofErr w:type="spellEnd"/>
       <w:r>
-        <w:t>, only one dataset of 172 (Hines et al. 2019</w:t>
-      </w:r>
-      <w:r>
-        <w:t xml:space="preserve">, </w:t>
-      </w:r>
-      <w:r>
-        <w:t>714 nodes</w:t>
-      </w:r>
-      <w:r>
-        <w:t>, 51,496 interactions</w:t>
-      </w:r>
-      <w:r>
-        <w:t>, accessed June 24, 2020) fit this specification. For Dryad datasets, we searched using multiple search terms (all accessed between June 24-July 1, 2020: “food web” (463 papers), “interaction network” (553 papers), “predator prey interactions” (520 papers), “diet analysis insect” (42 datasets), “diet analysis spider” (16 datasets), “gut content analysis” (41 datasets)</w:t>
+        <w:t xml:space="preserve"> (accessed July 20, 2020)</w:t>
+      </w:r>
+      <w:r>
+        <w:t>,</w:t>
+      </w:r>
+      <w:r>
+        <w:t xml:space="preserve"> 11 of 172 datasets included terrestrial invertebrate interactions, and these consisted of 19 individual food webs ranging from a species richness of 8 to 714 for each food web. </w:t>
+      </w:r>
+      <w:r>
+        <w:t>For Dryad datasets, we searched using multiple search terms (all accessed between June 24-July 1, 2020: “food web” (463 papers), “interaction network” (553 papers), “predator prey interactions” (520 papers), “diet analysis insect” (42 datasets), “diet analysis spider” (16 datasets), “gut content analysis” (41 datasets)</w:t>
       </w:r>
       <w:r>
         <w:t>, “diet analysis invertebrate” (24 datasets))</w:t>
@@ -354,7 +381,19 @@
         <w:t xml:space="preserve"> Of these datasets, 13 reported invertebrate predation interactions</w:t>
       </w:r>
       <w:r>
-        <w:t xml:space="preserve"> and __ of these represented interaction data with diet resolution at the family level or lower.</w:t>
+        <w:t xml:space="preserve"> and </w:t>
+      </w:r>
+      <w:r>
+        <w:t xml:space="preserve">two </w:t>
+      </w:r>
+      <w:r>
+        <w:t>of these represented interaction data with diet resolution at the family level or lower</w:t>
+      </w:r>
+      <w:r>
+        <w:t xml:space="preserve"> and also specified species richness of the sampled community</w:t>
+      </w:r>
+      <w:r>
+        <w:t>.</w:t>
       </w:r>
       <w:r>
         <w:t xml:space="preserve"> (</w:t>
@@ -365,13 +404,24 @@
       </w:r>
       <w:proofErr w:type="spellEnd"/>
       <w:r>
-        <w:t xml:space="preserve"> et al. 2017: 878 nodes</w:t>
-      </w:r>
-      <w:r>
-        <w:t>, 65,536 documented interactions across multiple food webs</w:t>
-      </w:r>
-      <w:r>
-        <w:t xml:space="preserve">). </w:t>
+        <w:t xml:space="preserve"> et al. 2017</w:t>
+      </w:r>
+      <w:r>
+        <w:t>, Rohr et al.</w:t>
+      </w:r>
+      <w:r>
+        <w:t>).</w:t>
+      </w:r>
+      <w:r>
+        <w:t xml:space="preserve"> Species richness was 878 (</w:t>
+      </w:r>
+      <w:proofErr w:type="spellStart"/>
+      <w:r>
+        <w:t>Laigle</w:t>
+      </w:r>
+      <w:proofErr w:type="spellEnd"/>
+      <w:r>
+        <w:t xml:space="preserve">) and 55 (Rohr) species. </w:t>
       </w:r>
       <w:r>
         <w:t xml:space="preserve">There were no terrestrial food webs in the NCEAS </w:t>

</xml_diff>

<commit_message>
updated stats with family richness correcter instead of species richness correcter
</commit_message>
<xml_diff>
--- a/Drafts/Outline_July14.docx
+++ b/Drafts/Outline_July14.docx
@@ -100,7 +100,40 @@
     <w:p/>
     <w:p>
       <w:r>
-        <w:t>Silver Bullet: We look at metabarcoding data of generalist predator species and show some examples of comparable or better than inferred data.</w:t>
+        <w:t xml:space="preserve">Silver Bullet: We </w:t>
+      </w:r>
+      <w:r>
+        <w:t>ask how high throughput sequencing (HTS) diet data of generalist predators compares to traditional link assignment methods for these groups of predators in other food webs (link assignment methods include: a) literature based inference, including feeding rules and interaction reports, b) field observations of feeding links, and c) a combination of these two methods)</w:t>
+      </w:r>
+      <w:r>
+        <w:t>.</w:t>
+      </w:r>
+      <w:r>
+        <w:t xml:space="preserve"> Specifically, we explore 1) how m</w:t>
+      </w:r>
+      <w:r>
+        <w:t xml:space="preserve">any links are assigned via HTS molecular diet data compared to these other link assignment methods </w:t>
+      </w:r>
+      <w:r>
+        <w:t>and 2) the identity of links</w:t>
+      </w:r>
+      <w:r>
+        <w:t xml:space="preserve"> in terms of key species traits (trophic level and body size)</w:t>
+      </w:r>
+      <w:r>
+        <w:t xml:space="preserve"> in </w:t>
+      </w:r>
+      <w:r>
+        <w:t>a HTS molecular diet dataset</w:t>
+      </w:r>
+      <w:r>
+        <w:t xml:space="preserve"> compared to the identities of links </w:t>
+      </w:r>
+      <w:r>
+        <w:t>assigned by other methods</w:t>
+      </w:r>
+      <w:r>
+        <w:t xml:space="preserve">. </w:t>
       </w:r>
     </w:p>
     <w:p/>
@@ -143,7 +176,13 @@
         <w:t xml:space="preserve">Per species links comparison between published </w:t>
       </w:r>
       <w:r>
-        <w:t xml:space="preserve">interactions </w:t>
+        <w:t>interactions</w:t>
+      </w:r>
+      <w:r>
+        <w:t xml:space="preserve"> and their collection methods</w:t>
+      </w:r>
+      <w:r>
+        <w:t xml:space="preserve"> </w:t>
       </w:r>
       <w:r>
         <w:t>and molecular</w:t>
@@ -158,10 +197,88 @@
         </w:numPr>
       </w:pPr>
       <w:r>
-        <w:t>Both at the family level (more data) and the species level (less but more resolved data)</w:t>
-      </w:r>
-      <w:r>
-        <w:t xml:space="preserve"> (also consider coding these with the method of interaction assignment)</w:t>
+        <w:t>Family Level</w:t>
+      </w:r>
+      <w:r>
+        <w:t xml:space="preserve"> (more data) </w:t>
+      </w:r>
+    </w:p>
+    <w:p>
+      <w:pPr>
+        <w:pStyle w:val="ListParagraph"/>
+        <w:numPr>
+          <w:ilvl w:val="3"/>
+          <w:numId w:val="1"/>
+        </w:numPr>
+      </w:pPr>
+      <w:r>
+        <w:rPr>
+          <w:color w:val="538135" w:themeColor="accent6" w:themeShade="BF"/>
+        </w:rPr>
+        <w:t xml:space="preserve">Result: </w:t>
+      </w:r>
+      <w:r>
+        <w:t>HTS gives more links per species at the family level</w:t>
+      </w:r>
+    </w:p>
+    <w:p>
+      <w:pPr>
+        <w:pStyle w:val="ListParagraph"/>
+        <w:numPr>
+          <w:ilvl w:val="4"/>
+          <w:numId w:val="1"/>
+        </w:numPr>
+      </w:pPr>
+      <w:r>
+        <w:rPr>
+          <w:color w:val="C45911" w:themeColor="accent2" w:themeShade="BF"/>
+        </w:rPr>
+        <w:t xml:space="preserve">To Do: </w:t>
+      </w:r>
+      <w:r>
+        <w:t>Supplement: number of diet families for each food web method</w:t>
+      </w:r>
+    </w:p>
+    <w:p>
+      <w:pPr>
+        <w:pStyle w:val="ListParagraph"/>
+        <w:numPr>
+          <w:ilvl w:val="2"/>
+          <w:numId w:val="1"/>
+        </w:numPr>
+      </w:pPr>
+      <w:r>
+        <w:rPr>
+          <w:color w:val="C45911" w:themeColor="accent2" w:themeShade="BF"/>
+        </w:rPr>
+        <w:t xml:space="preserve">To Do: </w:t>
+      </w:r>
+      <w:r>
+        <w:t>Species Level</w:t>
+      </w:r>
+      <w:r>
+        <w:t xml:space="preserve"> (less but more resolved data</w:t>
+      </w:r>
+      <w:r>
+        <w:t xml:space="preserve"> for HTS)</w:t>
+      </w:r>
+    </w:p>
+    <w:p>
+      <w:pPr>
+        <w:pStyle w:val="ListParagraph"/>
+        <w:ind w:left="2160"/>
+      </w:pPr>
+    </w:p>
+    <w:p>
+      <w:pPr>
+        <w:pStyle w:val="ListParagraph"/>
+        <w:numPr>
+          <w:ilvl w:val="0"/>
+          <w:numId w:val="1"/>
+        </w:numPr>
+      </w:pPr>
+      <w:r>
+        <w:t>Does molecular diet give you different kinds of links (e.g. functional groups) than other approaches?</w:t>
       </w:r>
     </w:p>
     <w:p>
@@ -173,8 +290,93 @@
         </w:numPr>
       </w:pPr>
       <w:r>
-        <w:t>Proportion of total that they are interacting with (corrected by species richness)</w:t>
-      </w:r>
+        <w:t>Trophic levels and functional composition of links</w:t>
+      </w:r>
+    </w:p>
+    <w:p>
+      <w:pPr>
+        <w:pStyle w:val="ListParagraph"/>
+        <w:numPr>
+          <w:ilvl w:val="2"/>
+          <w:numId w:val="1"/>
+        </w:numPr>
+      </w:pPr>
+      <w:r>
+        <w:rPr>
+          <w:color w:val="C45911" w:themeColor="accent2" w:themeShade="BF"/>
+        </w:rPr>
+        <w:t>To Do:</w:t>
+      </w:r>
+      <w:r>
+        <w:rPr>
+          <w:color w:val="C45911" w:themeColor="accent2" w:themeShade="BF"/>
+        </w:rPr>
+        <w:t xml:space="preserve"> </w:t>
+      </w:r>
+      <w:r>
+        <w:t xml:space="preserve">family level </w:t>
+      </w:r>
+    </w:p>
+    <w:p>
+      <w:pPr>
+        <w:pStyle w:val="ListParagraph"/>
+        <w:numPr>
+          <w:ilvl w:val="4"/>
+          <w:numId w:val="1"/>
+        </w:numPr>
+      </w:pPr>
+      <w:r>
+        <w:rPr>
+          <w:color w:val="C45911" w:themeColor="accent2" w:themeShade="BF"/>
+        </w:rPr>
+        <w:t xml:space="preserve">To Do: </w:t>
+      </w:r>
+      <w:r>
+        <w:t>Supplement: bias in HTS? Look at families represented at Palmyra compared to families in HTS data</w:t>
+      </w:r>
+    </w:p>
+    <w:p>
+      <w:pPr>
+        <w:pStyle w:val="ListParagraph"/>
+        <w:numPr>
+          <w:ilvl w:val="4"/>
+          <w:numId w:val="1"/>
+        </w:numPr>
+      </w:pPr>
+      <w:r>
+        <w:rPr>
+          <w:color w:val="C45911" w:themeColor="accent2" w:themeShade="BF"/>
+        </w:rPr>
+        <w:lastRenderedPageBreak/>
+        <w:t xml:space="preserve">To Do: </w:t>
+      </w:r>
+      <w:r>
+        <w:t>Supplement: comparison of literature to isotopic trophic level</w:t>
+      </w:r>
+    </w:p>
+    <w:p>
+      <w:pPr>
+        <w:pStyle w:val="ListParagraph"/>
+        <w:numPr>
+          <w:ilvl w:val="2"/>
+          <w:numId w:val="1"/>
+        </w:numPr>
+      </w:pPr>
+      <w:r>
+        <w:rPr>
+          <w:color w:val="C45911" w:themeColor="accent2" w:themeShade="BF"/>
+        </w:rPr>
+        <w:t xml:space="preserve">To Do: </w:t>
+      </w:r>
+      <w:r>
+        <w:t>species level</w:t>
+      </w:r>
+    </w:p>
+    <w:p>
+      <w:pPr>
+        <w:pStyle w:val="ListParagraph"/>
+        <w:ind w:left="2160"/>
+      </w:pPr>
     </w:p>
     <w:p>
       <w:pPr>
@@ -185,7 +387,7 @@
         </w:numPr>
       </w:pPr>
       <w:r>
-        <w:t>Does molecular diet give you different kinds of links (e.g. functional groups) than other approaches?</w:t>
+        <w:t>Does molecular diet give you a different picture of predator-prey body size ratios for a predator species?</w:t>
       </w:r>
     </w:p>
     <w:p>
@@ -197,79 +399,16 @@
         </w:numPr>
       </w:pPr>
       <w:r>
-        <w:t>Trophic levels and functional composition of links</w:t>
-      </w:r>
-    </w:p>
-    <w:p>
-      <w:pPr>
-        <w:pStyle w:val="ListParagraph"/>
-        <w:numPr>
-          <w:ilvl w:val="2"/>
-          <w:numId w:val="1"/>
-        </w:numPr>
-      </w:pPr>
-      <w:r>
-        <w:t>Both at the family level and species level</w:t>
-      </w:r>
-    </w:p>
-    <w:p>
-      <w:pPr>
-        <w:pStyle w:val="ListParagraph"/>
-        <w:numPr>
-          <w:ilvl w:val="1"/>
-          <w:numId w:val="1"/>
-        </w:numPr>
-      </w:pPr>
-      <w:r>
-        <w:t xml:space="preserve">Comparison of literature to isotopic trophic level </w:t>
-      </w:r>
-    </w:p>
-    <w:p>
-      <w:pPr>
-        <w:pStyle w:val="ListParagraph"/>
-        <w:numPr>
-          <w:ilvl w:val="2"/>
-          <w:numId w:val="1"/>
-        </w:numPr>
-      </w:pPr>
-      <w:r>
-        <w:t>Both family level and species level links</w:t>
-      </w:r>
-    </w:p>
-    <w:p>
-      <w:pPr>
-        <w:pStyle w:val="ListParagraph"/>
-        <w:numPr>
-          <w:ilvl w:val="0"/>
-          <w:numId w:val="1"/>
-        </w:numPr>
-      </w:pPr>
-      <w:r>
-        <w:t>Does molecular diet give you a different picture of predator-prey body size ratios for a predator species?</w:t>
-      </w:r>
-    </w:p>
-    <w:p>
-      <w:pPr>
-        <w:pStyle w:val="ListParagraph"/>
-        <w:numPr>
-          <w:ilvl w:val="1"/>
-          <w:numId w:val="1"/>
-        </w:numPr>
-      </w:pPr>
-      <w:r>
-        <w:t>Body size ratios between predators and their prey</w:t>
-      </w:r>
-    </w:p>
-    <w:p>
-      <w:pPr>
-        <w:pStyle w:val="ListParagraph"/>
-        <w:numPr>
-          <w:ilvl w:val="2"/>
-          <w:numId w:val="1"/>
-        </w:numPr>
-      </w:pPr>
-      <w:r>
-        <w:t xml:space="preserve">Probably do at species-level average for predators and stick to only data for which there is species-level prey assignments. </w:t>
+        <w:rPr>
+          <w:color w:val="C45911" w:themeColor="accent2" w:themeShade="BF"/>
+        </w:rPr>
+        <w:t xml:space="preserve">To Do: </w:t>
+      </w:r>
+      <w:r>
+        <w:t xml:space="preserve">Body size ratios between </w:t>
+      </w:r>
+      <w:r>
+        <w:t xml:space="preserve">average predator size and their prey at species level. </w:t>
       </w:r>
     </w:p>
     <w:p>
@@ -300,7 +439,6 @@
     <w:p/>
     <w:p>
       <w:r>
-        <w:lastRenderedPageBreak/>
         <w:t>Sample extraction, PCR, and sequencing methods:</w:t>
       </w:r>
     </w:p>
@@ -682,7 +820,7 @@
         <w:ind w:left="2160" w:hanging="180"/>
       </w:pPr>
     </w:lvl>
-    <w:lvl w:ilvl="3" w:tplc="0409000F" w:tentative="1">
+    <w:lvl w:ilvl="3" w:tplc="0409000F">
       <w:start w:val="1"/>
       <w:numFmt w:val="decimal"/>
       <w:lvlText w:val="%4."/>
@@ -691,7 +829,7 @@
         <w:ind w:left="2880" w:hanging="360"/>
       </w:pPr>
     </w:lvl>
-    <w:lvl w:ilvl="4" w:tplc="04090019" w:tentative="1">
+    <w:lvl w:ilvl="4" w:tplc="04090019">
       <w:start w:val="1"/>
       <w:numFmt w:val="lowerLetter"/>
       <w:lvlText w:val="%5."/>

</xml_diff>

<commit_message>
updated to-do on outline and updates stats for links
</commit_message>
<xml_diff>
--- a/Drafts/Outline_July14.docx
+++ b/Drafts/Outline_July14.docx
@@ -220,6 +220,9 @@
       <w:r>
         <w:t>HTS gives more links per species at the family level</w:t>
       </w:r>
+      <w:r>
+        <w:t xml:space="preserve"> than everything BUT the literature-only measure, which is one influenced by one food web twice the size of Palmyra.  </w:t>
+      </w:r>
     </w:p>
     <w:p>
       <w:pPr>
@@ -329,6 +332,7 @@
         <w:rPr>
           <w:color w:val="C45911" w:themeColor="accent2" w:themeShade="BF"/>
         </w:rPr>
+        <w:lastRenderedPageBreak/>
         <w:t xml:space="preserve">To Do: </w:t>
       </w:r>
       <w:r>
@@ -347,7 +351,6 @@
         <w:rPr>
           <w:color w:val="C45911" w:themeColor="accent2" w:themeShade="BF"/>
         </w:rPr>
-        <w:lastRenderedPageBreak/>
         <w:t xml:space="preserve">To Do: </w:t>
       </w:r>
       <w:r>

</xml_diff>

<commit_message>
updated with new stats and analysis approaches
</commit_message>
<xml_diff>
--- a/Drafts/Outline_July14.docx
+++ b/Drafts/Outline_July14.docx
@@ -77,15 +77,7 @@
         <w:t xml:space="preserve">, we want to know that it is giving us information comparable to or better than </w:t>
       </w:r>
       <w:r>
-        <w:t>rule-</w:t>
-      </w:r>
-      <w:proofErr w:type="gramStart"/>
-      <w:r>
-        <w:t>based  or</w:t>
-      </w:r>
-      <w:proofErr w:type="gramEnd"/>
-      <w:r>
-        <w:t xml:space="preserve"> ecology-based </w:t>
+        <w:t xml:space="preserve">rule-based or ecology-based </w:t>
       </w:r>
       <w:r>
         <w:t>inferred</w:t>
@@ -218,7 +210,13 @@
         <w:t xml:space="preserve">Result: </w:t>
       </w:r>
       <w:r>
-        <w:t>HTS gives more links per species at the family level</w:t>
+        <w:t xml:space="preserve">HTS gives more links per </w:t>
+      </w:r>
+      <w:r>
+        <w:t>predator</w:t>
+      </w:r>
+      <w:r>
+        <w:t xml:space="preserve"> at the family level</w:t>
       </w:r>
       <w:r>
         <w:t xml:space="preserve"> than everything BUT the literature-only measure, which is one influenced by one food web twice the size of Palmyra.  </w:t>
@@ -241,6 +239,9 @@
       <w:r>
         <w:t>Supplement: number of diet families for each food web method</w:t>
       </w:r>
+      <w:r>
+        <w:t xml:space="preserve"> (NOT sure what I meant by this?)</w:t>
+      </w:r>
     </w:p>
     <w:p>
       <w:pPr>
@@ -295,6 +296,9 @@
       <w:r>
         <w:t>Trophic levels and functional composition of links</w:t>
       </w:r>
+      <w:r>
+        <w:t xml:space="preserve"> (use NMDS with categories being different feeding levels)</w:t>
+      </w:r>
     </w:p>
     <w:p>
       <w:pPr>
@@ -308,6 +312,7 @@
         <w:rPr>
           <w:color w:val="C45911" w:themeColor="accent2" w:themeShade="BF"/>
         </w:rPr>
+        <w:lastRenderedPageBreak/>
         <w:t>To Do:</w:t>
       </w:r>
       <w:r>
@@ -332,7 +337,6 @@
         <w:rPr>
           <w:color w:val="C45911" w:themeColor="accent2" w:themeShade="BF"/>
         </w:rPr>
-        <w:lastRenderedPageBreak/>
         <w:t xml:space="preserve">To Do: </w:t>
       </w:r>
       <w:r>

</xml_diff>

<commit_message>
updated outline and deleted xls file
</commit_message>
<xml_diff>
--- a/Drafts/Outline_July14.docx
+++ b/Drafts/Outline_July14.docx
@@ -297,7 +297,7 @@
         <w:t>Trophic levels and functional composition of links</w:t>
       </w:r>
       <w:r>
-        <w:t xml:space="preserve"> (use NMDS with categories being different feeding levels)</w:t>
+        <w:t xml:space="preserve"> </w:t>
       </w:r>
     </w:p>
     <w:p>
@@ -324,6 +324,9 @@
       <w:r>
         <w:t xml:space="preserve">family level </w:t>
       </w:r>
+      <w:r>
+        <w:t>– a separate model by trophic group offset by the total number of species in that trophic group in the food web</w:t>
+      </w:r>
     </w:p>
     <w:p>
       <w:pPr>
@@ -341,6 +344,9 @@
       </w:r>
       <w:r>
         <w:t>Supplement: bias in HTS? Look at families represented at Palmyra compared to families in HTS data</w:t>
+      </w:r>
+      <w:r>
+        <w:t xml:space="preserve"> (are we seeing more/fewer predators than would be expected by random chance?)</w:t>
       </w:r>
     </w:p>
     <w:p>

</xml_diff>

<commit_message>
updated outcomes of link analyses as well as code
</commit_message>
<xml_diff>
--- a/Drafts/Outline_July14.docx
+++ b/Drafts/Outline_July14.docx
@@ -246,31 +246,7 @@
     <w:p>
       <w:pPr>
         <w:pStyle w:val="ListParagraph"/>
-        <w:numPr>
-          <w:ilvl w:val="2"/>
-          <w:numId w:val="1"/>
-        </w:numPr>
-      </w:pPr>
-      <w:r>
-        <w:rPr>
-          <w:color w:val="C45911" w:themeColor="accent2" w:themeShade="BF"/>
-        </w:rPr>
-        <w:t xml:space="preserve">To Do: </w:t>
-      </w:r>
-      <w:r>
-        <w:t>Species Level</w:t>
-      </w:r>
-      <w:r>
-        <w:t xml:space="preserve"> (less but more resolved data</w:t>
-      </w:r>
-      <w:r>
-        <w:t xml:space="preserve"> for HTS)</w:t>
-      </w:r>
-    </w:p>
-    <w:p>
-      <w:pPr>
-        <w:pStyle w:val="ListParagraph"/>
-        <w:ind w:left="2160"/>
+        <w:ind w:left="3600"/>
       </w:pPr>
     </w:p>
     <w:p>
@@ -312,7 +288,6 @@
         <w:rPr>
           <w:color w:val="C45911" w:themeColor="accent2" w:themeShade="BF"/>
         </w:rPr>
-        <w:lastRenderedPageBreak/>
         <w:t>To Do:</w:t>
       </w:r>
       <w:r>
@@ -340,6 +315,7 @@
         <w:rPr>
           <w:color w:val="C45911" w:themeColor="accent2" w:themeShade="BF"/>
         </w:rPr>
+        <w:lastRenderedPageBreak/>
         <w:t xml:space="preserve">To Do: </w:t>
       </w:r>
       <w:r>
@@ -365,24 +341,6 @@
       </w:r>
       <w:r>
         <w:t>Supplement: comparison of literature to isotopic trophic level</w:t>
-      </w:r>
-    </w:p>
-    <w:p>
-      <w:pPr>
-        <w:pStyle w:val="ListParagraph"/>
-        <w:numPr>
-          <w:ilvl w:val="2"/>
-          <w:numId w:val="1"/>
-        </w:numPr>
-      </w:pPr>
-      <w:r>
-        <w:rPr>
-          <w:color w:val="C45911" w:themeColor="accent2" w:themeShade="BF"/>
-        </w:rPr>
-        <w:t xml:space="preserve">To Do: </w:t>
-      </w:r>
-      <w:r>
-        <w:t>species level</w:t>
       </w:r>
     </w:p>
     <w:p>

</xml_diff>

<commit_message>
kept exploring bipartite possibilities
</commit_message>
<xml_diff>
--- a/Drafts/Outline_July14.docx
+++ b/Drafts/Outline_July14.docx
@@ -207,19 +207,34 @@
         <w:rPr>
           <w:color w:val="538135" w:themeColor="accent6" w:themeShade="BF"/>
         </w:rPr>
-        <w:t xml:space="preserve">Result: </w:t>
-      </w:r>
-      <w:r>
-        <w:t xml:space="preserve">HTS gives more links per </w:t>
-      </w:r>
-      <w:r>
-        <w:t>predator</w:t>
-      </w:r>
-      <w:r>
-        <w:t xml:space="preserve"> at the family level</w:t>
-      </w:r>
-      <w:r>
-        <w:t xml:space="preserve"> than everything BUT the literature-only measure, which is one influenced by one food web twice the size of Palmyra.  </w:t>
+        <w:t>Result:</w:t>
+      </w:r>
+      <w:r>
+        <w:rPr>
+          <w:color w:val="538135" w:themeColor="accent6" w:themeShade="BF"/>
+        </w:rPr>
+        <w:t xml:space="preserve"> When only considering the total number of interactions per predator species without taking into account the total richness of the community, HTS produces more links per species</w:t>
+      </w:r>
+    </w:p>
+    <w:p>
+      <w:pPr>
+        <w:pStyle w:val="ListParagraph"/>
+        <w:numPr>
+          <w:ilvl w:val="3"/>
+          <w:numId w:val="1"/>
+        </w:numPr>
+      </w:pPr>
+      <w:r>
+        <w:rPr>
+          <w:color w:val="538135" w:themeColor="accent6" w:themeShade="BF"/>
+        </w:rPr>
+        <w:t xml:space="preserve">Result: When considering the underlying family richness of the food web links, </w:t>
+      </w:r>
+      <w:r>
+        <w:rPr>
+          <w:color w:val="538135" w:themeColor="accent6" w:themeShade="BF"/>
+        </w:rPr>
+        <w:t xml:space="preserve">all methods perform equally well to each other. </w:t>
       </w:r>
     </w:p>
     <w:p>
@@ -288,6 +303,7 @@
         <w:rPr>
           <w:color w:val="C45911" w:themeColor="accent2" w:themeShade="BF"/>
         </w:rPr>
+        <w:lastRenderedPageBreak/>
         <w:t>To Do:</w:t>
       </w:r>
       <w:r>
@@ -315,7 +331,6 @@
         <w:rPr>
           <w:color w:val="C45911" w:themeColor="accent2" w:themeShade="BF"/>
         </w:rPr>
-        <w:lastRenderedPageBreak/>
         <w:t xml:space="preserve">To Do: </w:t>
       </w:r>
       <w:r>

</xml_diff>